<commit_message>
start building joel style data sheet
</commit_message>
<xml_diff>
--- a/docs/FTM_irrigation-simplified.docx
+++ b/docs/FTM_irrigation-simplified.docx
@@ -12,7 +12,19 @@
         <w:rPr>
           <w:rFonts w:ascii="Calibri" w:eastAsia="Calibri" w:hAnsi="Calibri" w:cs="Calibri"/>
         </w:rPr>
-        <w:t xml:space="preserve">There may be two sources of water: (1) surface, or (2) ground. Each are treated differently. </w:t>
+        <w:t xml:space="preserve">There may be two sources of water: (1) surface, or (2) ground. </w:t>
+      </w:r>
+      <w:r>
+        <w:rPr>
+          <w:rFonts w:ascii="Calibri" w:eastAsia="Calibri" w:hAnsi="Calibri" w:cs="Calibri"/>
+        </w:rPr>
+        <w:t xml:space="preserve">Ground water will have a ‘head’ associated with the depth of the well. Both will have ‘head’ associated with the pump pressure. </w:t>
+      </w:r>
+      <w:r>
+        <w:rPr>
+          <w:rFonts w:ascii="Calibri" w:eastAsia="Calibri" w:hAnsi="Calibri" w:cs="Calibri"/>
+        </w:rPr>
+        <w:t xml:space="preserve"> </w:t>
       </w:r>
     </w:p>
     <w:p>
@@ -43,7 +55,19 @@
         <w:rPr>
           <w:rFonts w:ascii="Calibri" w:eastAsia="Calibri" w:hAnsi="Calibri" w:cs="Calibri"/>
         </w:rPr>
-        <w:t>The energy source for the pumping/moving of water (diesel, electricity, solar, etc.)</w:t>
+        <w:t xml:space="preserve">The pump pressure and, if </w:t>
+      </w:r>
+      <w:r>
+        <w:rPr>
+          <w:rFonts w:ascii="Calibri" w:eastAsia="Calibri" w:hAnsi="Calibri" w:cs="Calibri"/>
+        </w:rPr>
+        <w:t xml:space="preserve">ground water, the </w:t>
+      </w:r>
+      <w:r>
+        <w:rPr>
+          <w:rFonts w:ascii="Calibri" w:eastAsia="Calibri" w:hAnsi="Calibri" w:cs="Calibri"/>
+        </w:rPr>
+        <w:t>well depth</w:t>
       </w:r>
     </w:p>
     <w:p>
@@ -61,7 +85,7 @@
         <w:rPr>
           <w:rFonts w:ascii="Calibri" w:eastAsia="Calibri" w:hAnsi="Calibri" w:cs="Calibri"/>
         </w:rPr>
-        <w:t>If ground water, the pump pressure and pump depth</w:t>
+        <w:t>The energy source for the pumping/moving of water (diesel, electricity, solar, etc.)</w:t>
       </w:r>
     </w:p>
     <w:p>
@@ -84,6 +108,7 @@
     </w:p>
     <w:p>
       <w:pPr>
+        <w:ind w:left="360"/>
         <w:rPr>
           <w:rFonts w:ascii="Calibri" w:eastAsia="Calibri" w:hAnsi="Calibri" w:cs="Calibri"/>
         </w:rPr>
@@ -91,42 +116,19 @@
     </w:p>
     <w:p>
       <w:pPr>
-        <w:rPr>
-          <w:rFonts w:ascii="Calibri" w:eastAsia="Calibri" w:hAnsi="Calibri" w:cs="Calibri"/>
-        </w:rPr>
-      </w:pPr>
-      <w:r>
-        <w:rPr>
-          <w:rFonts w:ascii="Calibri" w:eastAsia="Calibri" w:hAnsi="Calibri" w:cs="Calibri"/>
-        </w:rPr>
-        <w:t>For liquid fuels, the energy source is converted to BTUs per gallon of fuel.</w:t>
-      </w:r>
-    </w:p>
-    <w:p>
-      <w:r>
-        <w:rPr>
-          <w:rFonts w:ascii="Calibri" w:eastAsia="Calibri" w:hAnsi="Calibri" w:cs="Calibri"/>
-        </w:rPr>
-        <w:t xml:space="preserve">For electricity, unless the electricity is produced on-farm, the amount of electricity is multiplied by an on-grid factor (3, </w:t>
-      </w:r>
-      <w:r>
-        <w:t>accounts for Production and transmission loss, FTM calculation from USDOE data</w:t>
-      </w:r>
-      <w:r>
-        <w:t>, seems insanely high to me</w:t>
-      </w:r>
-      <w:r>
-        <w:t>)</w:t>
-      </w:r>
-      <w:r>
-        <w:t xml:space="preserve">. The kilowatt-hours are converted to BTUs. </w:t>
-      </w:r>
-    </w:p>
-    <w:p>
-      <w:r>
-        <w:t xml:space="preserve">To get the amount of energy needed to move the water, engineering things are used. </w:t>
-      </w:r>
-    </w:p>
+        <w:pStyle w:val="Heading1"/>
+        <w:rPr>
+          <w:rFonts w:eastAsia="Calibri"/>
+        </w:rPr>
+      </w:pPr>
+      <w:r>
+        <w:rPr>
+          <w:rFonts w:eastAsia="Calibri"/>
+        </w:rPr>
+        <w:t>Pump pressure and well depth</w:t>
+      </w:r>
+    </w:p>
+    <w:p/>
     <w:p>
       <w:r>
         <w:t xml:space="preserve">Convert the pumping pressure and pumping depth to meters. Sum them together to get the total pumping head. </w:t>
@@ -134,10 +136,44 @@
     </w:p>
     <w:p>
       <w:r>
-        <w:t xml:space="preserve">The head times the </w:t>
-      </w:r>
-      <w:r>
-        <w:t xml:space="preserve">conversion factor (no idea where this comes from; 0.0979) times the amount of water applied (in mm? why in mm?) times the area of the field. This is divided by the ‘efficiency factors’ which I don’t follow. </w:t>
+        <w:rPr>
+          <w:noProof/>
+        </w:rPr>
+        <w:drawing>
+          <wp:inline distT="0" distB="0" distL="0" distR="0" wp14:anchorId="121D997A" wp14:editId="23B0E159">
+            <wp:extent cx="5943600" cy="1151890"/>
+            <wp:effectExtent l="0" t="0" r="0" b="0"/>
+            <wp:docPr id="1" name="Picture 1"/>
+            <wp:cNvGraphicFramePr>
+              <a:graphicFrameLocks xmlns:a="http://schemas.openxmlformats.org/drawingml/2006/main" noChangeAspect="1"/>
+            </wp:cNvGraphicFramePr>
+            <a:graphic xmlns:a="http://schemas.openxmlformats.org/drawingml/2006/main">
+              <a:graphicData uri="http://schemas.openxmlformats.org/drawingml/2006/picture">
+                <pic:pic xmlns:pic="http://schemas.openxmlformats.org/drawingml/2006/picture">
+                  <pic:nvPicPr>
+                    <pic:cNvPr id="1" name=""/>
+                    <pic:cNvPicPr/>
+                  </pic:nvPicPr>
+                  <pic:blipFill>
+                    <a:blip r:embed="rId9"/>
+                    <a:stretch>
+                      <a:fillRect/>
+                    </a:stretch>
+                  </pic:blipFill>
+                  <pic:spPr>
+                    <a:xfrm>
+                      <a:off x="0" y="0"/>
+                      <a:ext cx="5943600" cy="1151890"/>
+                    </a:xfrm>
+                    <a:prstGeom prst="rect">
+                      <a:avLst/>
+                    </a:prstGeom>
+                  </pic:spPr>
+                </pic:pic>
+              </a:graphicData>
+            </a:graphic>
+          </wp:inline>
+        </w:drawing>
       </w:r>
     </w:p>
     <w:p>
@@ -183,6 +219,75 @@
       </w:r>
     </w:p>
     <w:p>
+      <w:pPr>
+        <w:pStyle w:val="Heading1"/>
+        <w:rPr>
+          <w:rFonts w:eastAsia="Calibri"/>
+        </w:rPr>
+      </w:pPr>
+      <w:r>
+        <w:rPr>
+          <w:rFonts w:eastAsia="Calibri"/>
+        </w:rPr>
+        <w:t>Energy source</w:t>
+      </w:r>
+    </w:p>
+    <w:p>
+      <w:pPr>
+        <w:rPr>
+          <w:rFonts w:ascii="Calibri" w:eastAsia="Calibri" w:hAnsi="Calibri" w:cs="Calibri"/>
+        </w:rPr>
+      </w:pPr>
+      <w:r>
+        <w:rPr>
+          <w:rFonts w:ascii="Calibri" w:eastAsia="Calibri" w:hAnsi="Calibri" w:cs="Calibri"/>
+        </w:rPr>
+        <w:t>For liquid fuels, the energy source is converted to BTUs per gallon of fuel.</w:t>
+      </w:r>
+    </w:p>
+    <w:p>
+      <w:r>
+        <w:rPr>
+          <w:rFonts w:ascii="Calibri" w:eastAsia="Calibri" w:hAnsi="Calibri" w:cs="Calibri"/>
+        </w:rPr>
+        <w:t xml:space="preserve">For electricity, unless the electricity is produced on-farm, the amount of electricity is multiplied by an on-grid factor (3, </w:t>
+      </w:r>
+      <w:r>
+        <w:t>accounts for Production and transmission loss, FTM calculation from USDOE data</w:t>
+      </w:r>
+      <w:r>
+        <w:t>, seems insanely high to me</w:t>
+      </w:r>
+      <w:r>
+        <w:t>)</w:t>
+      </w:r>
+      <w:r>
+        <w:t xml:space="preserve">. The kilowatt-hours are converted to BTUs. </w:t>
+      </w:r>
+    </w:p>
+    <w:p>
+      <w:r>
+        <w:t xml:space="preserve">To get the amount of energy needed to move the water, engineering things are used. </w:t>
+      </w:r>
+    </w:p>
+    <w:p>
+      <w:r>
+        <w:t xml:space="preserve">The head times the </w:t>
+      </w:r>
+      <w:r>
+        <w:t xml:space="preserve">conversion factor (no idea where this comes from; 0.0979) times the amount of water applied (in mm? why in mm?) times the area of the field. This is divided by the ‘efficiency factors’ which I don’t follow. </w:t>
+      </w:r>
+    </w:p>
+    <w:p>
+      <w:pPr>
+        <w:pStyle w:val="Heading1"/>
+      </w:pPr>
+      <w:r>
+        <w:lastRenderedPageBreak/>
+        <w:t>Amount of water</w:t>
+      </w:r>
+    </w:p>
+    <w:p>
       <w:r>
         <w:t>Convert ac-in of water to mm (for some reason</w:t>
       </w:r>
@@ -227,7 +332,6 @@
     </w:p>
     <w:p>
       <w:r>
-        <w:lastRenderedPageBreak/>
         <w:t xml:space="preserve">You take 10% of the head, multiply by the mm of water applied over a hectare, then multiply by 1000 and you have your BTU/ha. Say you do 500 mm of water (about 1.5 feet). </w:t>
       </w:r>
     </w:p>
@@ -243,83 +347,785 @@
     </w:p>
     <w:p/>
     <w:p>
-      <w:r>
-        <w:t>Convert this ‘head’ to the energy required to pump it</w:t>
-      </w:r>
-      <w:r>
-        <w:t xml:space="preserve">. </w:t>
+      <w:pPr>
+        <w:pStyle w:val="Heading1"/>
+      </w:pPr>
+      <w:r>
+        <w:t>Compare NRCS Energy Estimator Tool</w:t>
       </w:r>
     </w:p>
     <w:p/>
     <w:p>
       <w:r>
+        <w:t xml:space="preserve">200 foot deep well, 25 PSI, diesel, flood irrigation, one acre of alfalfa, 49 ac-in/acre (average value that was auto-filled, see citation below). $1/gallon for diesel. </w:t>
+      </w:r>
+    </w:p>
+    <w:p>
+      <w:r>
+        <w:t xml:space="preserve">Energy costs = $133. Which means I’m using 133 gallons of diesel. </w:t>
+      </w:r>
+    </w:p>
+    <w:p/>
+    <w:p>
+      <w:pPr>
         <w:rPr>
           <w:b/>
           <w:bCs/>
         </w:rPr>
-        <w:t>:</w:t>
-      </w:r>
-      <w:r>
-        <w:t xml:space="preserve"> User selects "Electricity – Grid" as energy source. The grower knows he or she made 220 bu/acre (corn) and applied 8.6 ac-in of irrigation water with a pump pressure of 55 psi and pumping depth of 200 ft. If the field were not irrigated the farmer would have grown 140 bu/acre corn. The grower does not know how much electricity was consumed by irrigating his or her 225-acre field. How much energy, in BTU/bu, was consumed?</w:t>
-      </w:r>
-    </w:p>
-    <w:p/>
-    <w:p>
-      <w:r>
-        <w:t>Step 2: Pumping Energy (PPE) = (100 x 0.0979 x (8.6 x 25.4) x (225*0.4) / (0.75 x 1 x 0.95 x 1)) x 948 BTU/MJ = 255,185,879 BTU/field</w:t>
-      </w:r>
-    </w:p>
-    <w:p>
-      <w:pPr>
-        <w:rPr>
-          <w:iCs/>
-        </w:rPr>
-      </w:pPr>
-    </w:p>
-    <w:p/>
-    <w:p>
-      <w:pPr>
-        <w:rPr>
-          <w:i/>
-        </w:rPr>
-      </w:pPr>
-    </w:p>
-    <w:p>
-      <w:pPr>
+      </w:pPr>
+      <w:r>
         <w:rPr>
           <w:b/>
           <w:bCs/>
         </w:rPr>
-      </w:pPr>
-      <w:r>
+        <w:t>Using the head calculation:</w:t>
+      </w:r>
+    </w:p>
+    <w:p>
+      <w:r>
+        <w:t>Pump pressure is converted to meters:</w:t>
+      </w:r>
+    </w:p>
+    <w:p>
+      <w:pPr>
+        <w:ind w:firstLine="720"/>
+      </w:pPr>
+      <w:r>
+        <w:t>2</w:t>
+      </w:r>
+      <w:r>
+        <w:t xml:space="preserve">5 psi * (2.31 ft head / 1 psi) * (0.305 meters head/1 ft head) = </w:t>
+      </w:r>
+      <w:r>
+        <w:t>17.6</w:t>
+      </w:r>
+      <w:r>
+        <w:t xml:space="preserve"> meters</w:t>
+      </w:r>
+    </w:p>
+    <w:p>
+      <w:r>
+        <w:t>Well depth is converted to meters:</w:t>
+      </w:r>
+    </w:p>
+    <w:p>
+      <w:pPr>
+        <w:ind w:firstLine="720"/>
+      </w:pPr>
+      <w:r>
+        <w:t>200 feet * (0.305 m / 1 foot) = 61 meters</w:t>
+      </w:r>
+    </w:p>
+    <w:p>
+      <w:r>
+        <w:t>Sum them together:</w:t>
+      </w:r>
+    </w:p>
+    <w:p>
+      <w:r>
+        <w:tab/>
+        <w:t xml:space="preserve">61 pressure head + </w:t>
+      </w:r>
+      <w:r>
+        <w:t>18</w:t>
+      </w:r>
+      <w:r>
+        <w:t xml:space="preserve"> depth head = </w:t>
+      </w:r>
+      <w:r>
+        <w:t>79</w:t>
+      </w:r>
+      <w:r>
+        <w:t xml:space="preserve"> meters</w:t>
+      </w:r>
+    </w:p>
+    <w:p/>
+    <w:p>
+      <w:pPr>
         <w:rPr>
           <w:b/>
           <w:bCs/>
         </w:rPr>
-        <w:t xml:space="preserve">Examples: </w:t>
-      </w:r>
-    </w:p>
-    <w:p>
+      </w:pPr>
+      <w:r>
+        <w:lastRenderedPageBreak/>
+        <w:t xml:space="preserve">According to Table 1 of FTM, </w:t>
+      </w:r>
+      <w:r>
+        <w:t xml:space="preserve">133 gallons of diesel contains </w:t>
+      </w:r>
+      <w:r>
+        <w:t xml:space="preserve">[133 gal X (138,490 BTUs/gal) = 18,419,170 BTUs. </w:t>
+      </w:r>
+      <w:r>
+        <w:t xml:space="preserve">This is </w:t>
+      </w:r>
       <w:r>
         <w:rPr>
           <w:b/>
           <w:bCs/>
         </w:rPr>
-        <w:t>Option #1 Example:</w:t>
-      </w:r>
-      <w:r>
-        <w:t xml:space="preserve"> User selects "Diesel fuel" as energy source and inputs 30 gallons for fuel amount used on his or her 4-acre field yielding 220 bu/acre irrigated and 140 bu/acre when not.</w:t>
-      </w:r>
-    </w:p>
-    <w:p>
-      <w:r>
-        <w:t>Irrigation Energy (</w:t>
+        <w:t>19,430 MJ</w:t>
       </w:r>
       <w:r>
         <w:rPr>
           <w:b/>
           <w:bCs/>
         </w:rPr>
+        <w:t>.</w:t>
+      </w:r>
+    </w:p>
+    <w:p>
+      <w:r>
+        <w:t>So somehow, they get th</w:t>
+      </w:r>
+      <w:r>
+        <w:t>at</w:t>
+      </w:r>
+      <w:r>
+        <w:t xml:space="preserve"> number. </w:t>
+      </w:r>
+      <w:r>
+        <w:t xml:space="preserve">Let’s try to reverse engineer it. </w:t>
+      </w:r>
+    </w:p>
+    <w:p>
+      <w:r>
+        <w:t>FTM equations:</w:t>
+      </w:r>
+    </w:p>
+    <w:p>
+      <w:r>
+        <w:t xml:space="preserve">Pumping energy = </w:t>
+      </w:r>
+    </w:p>
+    <w:p>
+      <w:pPr>
+        <w:ind w:firstLine="720"/>
+      </w:pPr>
+      <w:r>
+        <w:t>[</w:t>
+      </w:r>
+      <w:r>
+        <w:rPr>
+          <w:b/>
+          <w:bCs/>
+        </w:rPr>
+        <w:t>Head-m</w:t>
+      </w:r>
+      <w:r>
+        <w:t xml:space="preserve"> * pump-conv-factor * (</w:t>
+      </w:r>
+      <w:r>
+        <w:rPr>
+          <w:b/>
+          <w:bCs/>
+        </w:rPr>
+        <w:t>ac-in applied</w:t>
+      </w:r>
+      <w:r>
+        <w:t xml:space="preserve"> * </w:t>
+      </w:r>
+      <w:r>
+        <w:rPr>
+          <w:highlight w:val="yellow"/>
+        </w:rPr>
+        <w:t>25.4 mm/in</w:t>
+      </w:r>
+      <w:r>
+        <w:t>) *</w:t>
+      </w:r>
+      <w:r>
+        <w:t xml:space="preserve"> (</w:t>
+      </w:r>
+      <w:r>
+        <w:rPr>
+          <w:b/>
+          <w:bCs/>
+        </w:rPr>
+        <w:t>acres</w:t>
+      </w:r>
+      <w:r>
+        <w:t>) *</w:t>
+      </w:r>
+      <w:r>
+        <w:t xml:space="preserve"> (</w:t>
+      </w:r>
+      <w:r>
+        <w:rPr>
+          <w:highlight w:val="yellow"/>
+        </w:rPr>
+        <w:t>ha-per-acre</w:t>
+      </w:r>
+      <w:r>
+        <w:t xml:space="preserve">) / </w:t>
+      </w:r>
+    </w:p>
+    <w:p>
+      <w:pPr>
+        <w:ind w:firstLine="720"/>
+      </w:pPr>
+      <w:r>
+        <w:tab/>
+        <w:t xml:space="preserve">(pump-eff * </w:t>
+      </w:r>
+      <w:proofErr w:type="spellStart"/>
+      <w:r>
+        <w:t>irr</w:t>
+      </w:r>
+      <w:proofErr w:type="spellEnd"/>
+      <w:r>
+        <w:t xml:space="preserve">-eff * </w:t>
+      </w:r>
+      <w:r>
+        <w:t>gear-head-eff</w:t>
+      </w:r>
+      <w:r>
+        <w:t xml:space="preserve"> * </w:t>
+      </w:r>
+      <w:r>
+        <w:t>power-unit-eff</w:t>
+      </w:r>
+      <w:r>
+        <w:t xml:space="preserve">) ] </w:t>
+      </w:r>
+    </w:p>
+    <w:p>
+      <w:pPr>
+        <w:ind w:firstLine="720"/>
+      </w:pPr>
+      <w:r>
+        <w:t>* 948 BTUs / MJ</w:t>
+      </w:r>
+    </w:p>
+    <w:p>
+      <w:r>
+        <w:t xml:space="preserve">Pumping energy = </w:t>
+      </w:r>
+    </w:p>
+    <w:p>
+      <w:pPr>
+        <w:ind w:firstLine="720"/>
+      </w:pPr>
+      <w:r>
+        <w:t xml:space="preserve">(79 m * 0.0979 * 49 ac-in * </w:t>
+      </w:r>
+      <w:r>
+        <w:rPr>
+          <w:highlight w:val="yellow"/>
+        </w:rPr>
+        <w:t>25.4 mm/in</w:t>
+      </w:r>
+      <w:r>
+        <w:t xml:space="preserve"> * </w:t>
+      </w:r>
+      <w:r>
+        <w:t>1 acre</w:t>
+      </w:r>
+      <w:r>
+        <w:t xml:space="preserve"> * 0.404</w:t>
+      </w:r>
+      <w:r>
+        <w:t xml:space="preserve"> ha/ac</w:t>
+      </w:r>
+      <w:r>
+        <w:t>)  / (0.75 * 1 * 0.95 * 1) * 948</w:t>
+      </w:r>
+    </w:p>
+    <w:p>
+      <w:pPr>
+        <w:ind w:firstLine="720"/>
+      </w:pPr>
+      <w:r>
+        <w:t>3889</w:t>
+      </w:r>
+      <w:r>
+        <w:t xml:space="preserve"> / 0.71 * 948</w:t>
+      </w:r>
+    </w:p>
+    <w:p>
+      <w:pPr>
+        <w:ind w:firstLine="720"/>
+      </w:pPr>
+      <w:r>
+        <w:t>5477</w:t>
+      </w:r>
+      <w:r>
+        <w:t xml:space="preserve"> * 948</w:t>
+      </w:r>
+    </w:p>
+    <w:p>
+      <w:pPr>
+        <w:ind w:firstLine="720"/>
+      </w:pPr>
+      <w:r>
+        <w:t>5,192,637</w:t>
+      </w:r>
+      <w:r>
+        <w:t xml:space="preserve"> MJ (not even </w:t>
+      </w:r>
+      <w:r>
+        <w:t>in the ballpark</w:t>
+      </w:r>
+      <w:r>
+        <w:t>…I think the mm/in is wrong</w:t>
+      </w:r>
+      <w:r>
+        <w:t>)</w:t>
+      </w:r>
+    </w:p>
+    <w:p>
+      <w:r>
+        <w:t xml:space="preserve">Pumping energy = </w:t>
+      </w:r>
+    </w:p>
+    <w:p>
+      <w:pPr>
+        <w:ind w:firstLine="720"/>
+      </w:pPr>
+      <w:r>
+        <w:t xml:space="preserve">(79 m * 0.0979 * 49 ac-in * </w:t>
+      </w:r>
+      <w:r>
+        <w:rPr>
+          <w:highlight w:val="yellow"/>
+        </w:rPr>
+        <w:t>0.0</w:t>
+      </w:r>
+      <w:r>
+        <w:rPr>
+          <w:highlight w:val="yellow"/>
+        </w:rPr>
+        <w:t>254</w:t>
+      </w:r>
+      <w:r>
+        <w:t xml:space="preserve"> m/in * </w:t>
+      </w:r>
+      <w:r>
+        <w:t>1</w:t>
+      </w:r>
+      <w:r>
+        <w:t xml:space="preserve"> * 0.404)  / (0.75 * 1 * 0.95 * 1) * 948</w:t>
+      </w:r>
+    </w:p>
+    <w:p>
+      <w:pPr>
+        <w:ind w:firstLine="720"/>
+      </w:pPr>
+      <w:r>
+        <w:t>9.63</w:t>
+      </w:r>
+      <w:r>
+        <w:t xml:space="preserve"> / 0.71 * 948</w:t>
+      </w:r>
+    </w:p>
+    <w:p>
+      <w:pPr>
+        <w:ind w:firstLine="720"/>
+      </w:pPr>
+      <w:r>
+        <w:t>13.56</w:t>
+      </w:r>
+      <w:r>
+        <w:t xml:space="preserve"> * 948</w:t>
+      </w:r>
+    </w:p>
+    <w:p>
+      <w:pPr>
+        <w:ind w:firstLine="720"/>
+      </w:pPr>
+      <w:r>
+        <w:t>12,854</w:t>
+      </w:r>
+      <w:r>
+        <w:t xml:space="preserve"> MJ</w:t>
+      </w:r>
+      <w:r>
+        <w:t xml:space="preserve"> (Same magnitude. </w:t>
+      </w:r>
+      <w:r>
+        <w:t>Might be some differences in efficiency assumptions? Rounding?)</w:t>
+      </w:r>
+    </w:p>
+    <w:p>
+      <w:r>
+        <w:t>FTM constants:</w:t>
+      </w:r>
+    </w:p>
+    <w:p>
+      <w:r>
+        <w:t>Pump conversion factor = 0.0979</w:t>
+      </w:r>
+    </w:p>
+    <w:p>
+      <w:r>
+        <w:t>Ha-per-acre</w:t>
+      </w:r>
+      <w:r>
+        <w:t xml:space="preserve"> = 0.404</w:t>
+      </w:r>
+    </w:p>
+    <w:p>
+      <w:r>
+        <w:t>Pump efficiency = 0.75</w:t>
+      </w:r>
+    </w:p>
+    <w:p>
+      <w:r>
+        <w:t>Irrigation efficiency = 1</w:t>
+      </w:r>
+    </w:p>
+    <w:p>
+      <w:r>
+        <w:t>Gear head efficiency = 0.95</w:t>
+      </w:r>
+    </w:p>
+    <w:p>
+      <w:r>
+        <w:t>Power unit efficiency = 1</w:t>
+      </w:r>
+    </w:p>
+    <w:p>
+      <w:r>
+        <w:t xml:space="preserve">There are reports that estimate the ‘OPPE’, or ‘Overall pumping plant efficiency’ in California. They came up with 0.56. I wonder if this replaces the denominator? How universal is the ‘pump conversion factor’? It is a very small number. </w:t>
+      </w:r>
+    </w:p>
+    <w:p>
+      <w:r>
+        <w:t>Try the efficiency lift method:</w:t>
+      </w:r>
+    </w:p>
+    <w:p>
+      <w:r>
+        <w:t>Energy (kW-h) = const * head-m * volume of groundwater ha-m / OPPE</w:t>
+      </w:r>
+    </w:p>
+    <w:p>
+      <w:r>
+        <w:lastRenderedPageBreak/>
+        <w:t>Const = energy required to life 1 ha-m of water 1 vertical meter; 27.2285</w:t>
+      </w:r>
+    </w:p>
+    <w:p>
+      <w:r>
+        <w:t>OPPE = Overall pumping plant efficiency; 0.56 from the 2011 report</w:t>
+      </w:r>
+    </w:p>
+    <w:p>
+      <w:r>
+        <w:t>49 ac-in is 0.5 ha-m</w:t>
+      </w:r>
+    </w:p>
+    <w:p>
+      <w:r>
+        <w:t xml:space="preserve">Energy = (27.2285) * 79 * </w:t>
+      </w:r>
+      <w:r>
+        <w:t>0.5 / 0.56</w:t>
+      </w:r>
+    </w:p>
+    <w:p>
+      <w:r>
+        <w:tab/>
+        <w:t>= 1,920 kW-h</w:t>
+      </w:r>
+    </w:p>
+    <w:p>
+      <w:r>
+        <w:tab/>
+        <w:t>= 6,912 MJ</w:t>
+      </w:r>
+    </w:p>
+    <w:p>
+      <w:r>
+        <w:t xml:space="preserve">This is not close to what the NRCS produces. It doesn’t take into account the pump pressure at all. </w:t>
+      </w:r>
+    </w:p>
+    <w:p/>
+    <w:p/>
+    <w:p/>
+    <w:p/>
+    <w:p/>
+    <w:p>
+      <w:r>
+        <w:t>Step 1: Head (H) = PMPR (55/0.145*0.102) + PMPD (200*0.3048) = 99.6</w:t>
+      </w:r>
+    </w:p>
+    <w:p>
+      <w:r>
+        <w:t>Step 2: Pumping Energy (PPE) = (100 x 0.0979 x (8.6 x 25.4) x (225*0.4) / (0.75 x 1 x 0.95 x 1)) x 948 BTU/MJ = 255,185,879 BTU/field</w:t>
+      </w:r>
+    </w:p>
+    <w:p/>
+    <w:p/>
+    <w:p>
+      <w:pPr>
+        <w:rPr>
+          <w:color w:val="000000"/>
+          <w:sz w:val="17"/>
+          <w:szCs w:val="17"/>
+          <w:shd w:val="clear" w:color="auto" w:fill="FFFFFF"/>
+        </w:rPr>
+      </w:pPr>
+      <w:proofErr w:type="spellStart"/>
+      <w:r>
+        <w:rPr>
+          <w:color w:val="000000"/>
+          <w:sz w:val="17"/>
+          <w:szCs w:val="17"/>
+          <w:shd w:val="clear" w:color="auto" w:fill="FFFFFF"/>
+        </w:rPr>
+        <w:t>Seaonsal</w:t>
+      </w:r>
+      <w:proofErr w:type="spellEnd"/>
+      <w:r>
+        <w:rPr>
+          <w:color w:val="000000"/>
+          <w:sz w:val="17"/>
+          <w:szCs w:val="17"/>
+          <w:shd w:val="clear" w:color="auto" w:fill="FFFFFF"/>
+        </w:rPr>
+        <w:t xml:space="preserve"> application depth. </w:t>
+      </w:r>
+    </w:p>
+    <w:p>
+      <w:r>
+        <w:rPr>
+          <w:color w:val="000000"/>
+          <w:sz w:val="17"/>
+          <w:szCs w:val="17"/>
+          <w:shd w:val="clear" w:color="auto" w:fill="FFFFFF"/>
+        </w:rPr>
+        <w:t>These values were obtained from the following USDA document:</w:t>
+      </w:r>
+      <w:r>
+        <w:rPr>
+          <w:color w:val="000000"/>
+          <w:sz w:val="17"/>
+          <w:szCs w:val="17"/>
+        </w:rPr>
+        <w:br/>
+      </w:r>
+      <w:r>
+        <w:rPr>
+          <w:color w:val="000000"/>
+          <w:sz w:val="17"/>
+          <w:szCs w:val="17"/>
+        </w:rPr>
+        <w:br/>
+      </w:r>
+      <w:r>
+        <w:rPr>
+          <w:color w:val="000000"/>
+          <w:sz w:val="17"/>
+          <w:szCs w:val="17"/>
+          <w:shd w:val="clear" w:color="auto" w:fill="FFFFFF"/>
+        </w:rPr>
+        <w:t>USDA NASS 2008 Farm and Ranch Irrigation Survey, Table 28.</w:t>
+      </w:r>
+      <w:r>
+        <w:rPr>
+          <w:color w:val="000000"/>
+          <w:sz w:val="17"/>
+          <w:szCs w:val="17"/>
+        </w:rPr>
+        <w:br/>
+      </w:r>
+      <w:r>
+        <w:rPr>
+          <w:color w:val="000000"/>
+          <w:sz w:val="17"/>
+          <w:szCs w:val="17"/>
+        </w:rPr>
+        <w:br/>
+      </w:r>
+      <w:hyperlink r:id="rId10" w:history="1">
+        <w:r>
+          <w:rPr>
+            <w:rStyle w:val="Hyperlink"/>
+            <w:rFonts w:ascii="Verdana" w:hAnsi="Verdana"/>
+            <w:color w:val="000099"/>
+            <w:sz w:val="17"/>
+            <w:szCs w:val="17"/>
+            <w:shd w:val="clear" w:color="auto" w:fill="FFFFFF"/>
+          </w:rPr>
+          <w:t>Estimated Quantity of Water Applied and Primary Method of Distribution by Selected Crops Harvested: 2008 and 2003</w:t>
+        </w:r>
+      </w:hyperlink>
+      <w:r>
+        <w:rPr>
+          <w:color w:val="000000"/>
+          <w:sz w:val="17"/>
+          <w:szCs w:val="17"/>
+          <w:shd w:val="clear" w:color="auto" w:fill="FFFFFF"/>
+        </w:rPr>
+        <w:t xml:space="preserve">. State average seasonal application quantities by crop found in the tables were converted to ac-in/ac and assumed to equal the average seasonal application depth in inches. Gravity system values were used for flood and furrow systems, sprinkler system values were used for sprinkler systems, and for </w:t>
+      </w:r>
+      <w:proofErr w:type="spellStart"/>
+      <w:r>
+        <w:rPr>
+          <w:color w:val="000000"/>
+          <w:sz w:val="17"/>
+          <w:szCs w:val="17"/>
+          <w:shd w:val="clear" w:color="auto" w:fill="FFFFFF"/>
+        </w:rPr>
+        <w:t>microirrigation</w:t>
+      </w:r>
+      <w:proofErr w:type="spellEnd"/>
+      <w:r>
+        <w:rPr>
+          <w:color w:val="000000"/>
+          <w:sz w:val="17"/>
+          <w:szCs w:val="17"/>
+          <w:shd w:val="clear" w:color="auto" w:fill="FFFFFF"/>
+        </w:rPr>
+        <w:t xml:space="preserve"> if values were not available for low flow irrigation. When values were available in the table for low flow irrigation, those values were used for </w:t>
+      </w:r>
+      <w:proofErr w:type="spellStart"/>
+      <w:r>
+        <w:rPr>
+          <w:color w:val="000000"/>
+          <w:sz w:val="17"/>
+          <w:szCs w:val="17"/>
+          <w:shd w:val="clear" w:color="auto" w:fill="FFFFFF"/>
+        </w:rPr>
+        <w:t>microirrigation</w:t>
+      </w:r>
+      <w:proofErr w:type="spellEnd"/>
+      <w:r>
+        <w:rPr>
+          <w:color w:val="000000"/>
+          <w:sz w:val="17"/>
+          <w:szCs w:val="17"/>
+          <w:shd w:val="clear" w:color="auto" w:fill="FFFFFF"/>
+        </w:rPr>
+        <w:t>.</w:t>
+      </w:r>
+    </w:p>
+    <w:p/>
+    <w:p/>
+    <w:p>
+      <w:r>
+        <w:t>Convert this ‘head’ to the energy required to pump it</w:t>
+      </w:r>
+      <w:r>
+        <w:t xml:space="preserve">. </w:t>
+      </w:r>
+    </w:p>
+    <w:p/>
+    <w:p>
+      <w:r>
+        <w:rPr>
+          <w:b/>
+          <w:bCs/>
+        </w:rPr>
+        <w:t>:</w:t>
+      </w:r>
+      <w:r>
+        <w:t xml:space="preserve"> User selects "Electricity – Grid" as energy source. The grower knows he or she made 220 </w:t>
+      </w:r>
+      <w:proofErr w:type="spellStart"/>
+      <w:r>
+        <w:t>bu</w:t>
+      </w:r>
+      <w:proofErr w:type="spellEnd"/>
+      <w:r>
+        <w:t xml:space="preserve">/acre (corn) and applied 8.6 ac-in of irrigation water with a pump pressure of 55 psi and pumping depth of 200 ft. If the field were not irrigated the farmer would have grown 140 </w:t>
+      </w:r>
+      <w:proofErr w:type="spellStart"/>
+      <w:r>
+        <w:t>bu</w:t>
+      </w:r>
+      <w:proofErr w:type="spellEnd"/>
+      <w:r>
+        <w:t xml:space="preserve">/acre corn. The grower does not know </w:t>
+      </w:r>
+      <w:r>
+        <w:lastRenderedPageBreak/>
+        <w:t>how much electricity was consumed by irrigating his or her 225-acre field. How much energy, in BTU/</w:t>
+      </w:r>
+      <w:proofErr w:type="spellStart"/>
+      <w:r>
+        <w:t>bu</w:t>
+      </w:r>
+      <w:proofErr w:type="spellEnd"/>
+      <w:r>
+        <w:t>, was consumed?</w:t>
+      </w:r>
+    </w:p>
+    <w:p/>
+    <w:p>
+      <w:r>
+        <w:t>Step 2: Pumping Energy (PPE) = (100 x 0.0979 x (8.6 x 25.4) x (225*0.4) / (0.75 x 1 x 0.95 x 1)) x 948 BTU/MJ = 255,185,879 BTU/field</w:t>
+      </w:r>
+    </w:p>
+    <w:p>
+      <w:pPr>
+        <w:rPr>
+          <w:iCs/>
+        </w:rPr>
+      </w:pPr>
+    </w:p>
+    <w:p/>
+    <w:p>
+      <w:pPr>
+        <w:rPr>
+          <w:i/>
+        </w:rPr>
+      </w:pPr>
+    </w:p>
+    <w:p>
+      <w:pPr>
+        <w:rPr>
+          <w:b/>
+          <w:bCs/>
+        </w:rPr>
+      </w:pPr>
+      <w:r>
+        <w:rPr>
+          <w:b/>
+          <w:bCs/>
+        </w:rPr>
+        <w:t xml:space="preserve">Examples: </w:t>
+      </w:r>
+    </w:p>
+    <w:p>
+      <w:r>
+        <w:rPr>
+          <w:b/>
+          <w:bCs/>
+        </w:rPr>
+        <w:t>Option #1 Example:</w:t>
+      </w:r>
+      <w:r>
+        <w:t xml:space="preserve"> User selects "Diesel fuel" as energy source and inputs 30 gallons for fuel amount used on his or her 4-acre field yielding 220 </w:t>
+      </w:r>
+      <w:proofErr w:type="spellStart"/>
+      <w:r>
+        <w:t>bu</w:t>
+      </w:r>
+      <w:proofErr w:type="spellEnd"/>
+      <w:r>
+        <w:t xml:space="preserve">/acre irrigated and 140 </w:t>
+      </w:r>
+      <w:proofErr w:type="spellStart"/>
+      <w:r>
+        <w:t>bu</w:t>
+      </w:r>
+      <w:proofErr w:type="spellEnd"/>
+      <w:r>
+        <w:t>/acre when not.</w:t>
+      </w:r>
+    </w:p>
+    <w:p>
+      <w:r>
+        <w:t>Irrigation Energy (</w:t>
+      </w:r>
+      <w:r>
+        <w:rPr>
+          <w:b/>
+          <w:bCs/>
+        </w:rPr>
         <w:t>IE</w:t>
       </w:r>
       <w:r>
@@ -355,7 +1161,31 @@
         <w:t>Option #2 Example:</w:t>
       </w:r>
       <w:r>
-        <w:t xml:space="preserve"> User selects "Electricity – Grid" as energy source and inputs 1000 kWh/yr for the Electric amount used on his or her 4-acre field yielding 220 bu/acre when irrigated and 140 bu/acre when not.</w:t>
+        <w:t xml:space="preserve"> User selects "Electricity – Grid" as energy source and inputs 1000 kWh/</w:t>
+      </w:r>
+      <w:proofErr w:type="spellStart"/>
+      <w:r>
+        <w:t>yr</w:t>
+      </w:r>
+      <w:proofErr w:type="spellEnd"/>
+      <w:r>
+        <w:t xml:space="preserve"> for the Electric amount used on his or her 4-acre field yielding 220 </w:t>
+      </w:r>
+      <w:proofErr w:type="spellStart"/>
+      <w:r>
+        <w:t>bu</w:t>
+      </w:r>
+      <w:proofErr w:type="spellEnd"/>
+      <w:r>
+        <w:t xml:space="preserve">/acre when irrigated and 140 </w:t>
+      </w:r>
+      <w:proofErr w:type="spellStart"/>
+      <w:r>
+        <w:t>bu</w:t>
+      </w:r>
+      <w:proofErr w:type="spellEnd"/>
+      <w:r>
+        <w:t>/acre when not.</w:t>
       </w:r>
     </w:p>
     <w:p>
@@ -383,11 +1213,31 @@
         <w:t>Option #3 Example:</w:t>
       </w:r>
       <w:r>
-        <w:t xml:space="preserve"> User selects "Electricity – Grid" as energy source. The grower knows he or she made 220 bu/acre (corn) and applied 8.6 ac-in of irrigation water with a pump pressure of 55 psi and pumping depth of 200 ft. If the field were not irrigated the farmer would have grown 140 bu/acre corn. The </w:t>
-      </w:r>
-      <w:r>
-        <w:lastRenderedPageBreak/>
-        <w:t>grower does not know how much electricity was consumed by irrigating his or her 225-acre field. How much energy, in BTU/bu, was consumed?</w:t>
+        <w:t xml:space="preserve"> User selects "Electricity – Grid" as energy source. The grower knows he or she made 220 </w:t>
+      </w:r>
+      <w:proofErr w:type="spellStart"/>
+      <w:r>
+        <w:t>bu</w:t>
+      </w:r>
+      <w:proofErr w:type="spellEnd"/>
+      <w:r>
+        <w:t xml:space="preserve">/acre (corn) and applied 8.6 ac-in of irrigation water with a pump pressure of 55 psi and pumping depth of 200 ft. If the field were not irrigated the farmer would have grown 140 </w:t>
+      </w:r>
+      <w:proofErr w:type="spellStart"/>
+      <w:r>
+        <w:t>bu</w:t>
+      </w:r>
+      <w:proofErr w:type="spellEnd"/>
+      <w:r>
+        <w:t>/acre corn. The grower does not know how much electricity was consumed by irrigating his or her 225-acre field. How much energy, in BTU/</w:t>
+      </w:r>
+      <w:proofErr w:type="spellStart"/>
+      <w:r>
+        <w:t>bu</w:t>
+      </w:r>
+      <w:proofErr w:type="spellEnd"/>
+      <w:r>
+        <w:t>, was consumed?</w:t>
       </w:r>
     </w:p>
     <w:p>
@@ -1023,7 +1873,6 @@
                 <w:i/>
                 <w:iCs/>
               </w:rPr>
-              <w:lastRenderedPageBreak/>
               <w:t xml:space="preserve">                                                                                                               </w:t>
             </w:r>
             <w:r>
@@ -1204,6 +2053,7 @@
           <w:b/>
           <w:bCs/>
         </w:rPr>
+        <w:lastRenderedPageBreak/>
         <w:t>Option #1</w:t>
       </w:r>
       <w:r>
@@ -1242,6 +2092,7 @@
           <w:iCs/>
         </w:rPr>
       </w:pPr>
+      <w:proofErr w:type="spellStart"/>
       <w:r>
         <w:rPr>
           <w:b/>
@@ -1257,6 +2108,7 @@
         </w:rPr>
         <w:t>y</w:t>
       </w:r>
+      <w:proofErr w:type="spellEnd"/>
       <w:r>
         <w:rPr>
           <w:vertAlign w:val="subscript"/>
@@ -2298,6 +3150,27 @@
     <w:name w:val="Normal"/>
     <w:qFormat/>
   </w:style>
+  <w:style w:type="paragraph" w:styleId="Heading1">
+    <w:name w:val="heading 1"/>
+    <w:basedOn w:val="Normal"/>
+    <w:next w:val="Normal"/>
+    <w:link w:val="Heading1Char"/>
+    <w:uiPriority w:val="9"/>
+    <w:qFormat/>
+    <w:rsid w:val="00D32CD2"/>
+    <w:pPr>
+      <w:keepNext/>
+      <w:keepLines/>
+      <w:spacing w:before="240" w:after="0"/>
+      <w:outlineLvl w:val="0"/>
+    </w:pPr>
+    <w:rPr>
+      <w:rFonts w:asciiTheme="majorHAnsi" w:eastAsiaTheme="majorEastAsia" w:hAnsiTheme="majorHAnsi" w:cstheme="majorBidi"/>
+      <w:color w:val="7B230B" w:themeColor="accent1" w:themeShade="BF"/>
+      <w:sz w:val="32"/>
+      <w:szCs w:val="32"/>
+    </w:rPr>
+  </w:style>
   <w:style w:type="character" w:default="1" w:styleId="DefaultParagraphFont">
     <w:name w:val="Default Paragraph Font"/>
     <w:uiPriority w:val="1"/>
@@ -2452,13 +3325,38 @@
       <w:szCs w:val="20"/>
     </w:rPr>
   </w:style>
+  <w:style w:type="character" w:customStyle="1" w:styleId="Heading1Char">
+    <w:name w:val="Heading 1 Char"/>
+    <w:basedOn w:val="DefaultParagraphFont"/>
+    <w:link w:val="Heading1"/>
+    <w:uiPriority w:val="9"/>
+    <w:rsid w:val="00D32CD2"/>
+    <w:rPr>
+      <w:rFonts w:asciiTheme="majorHAnsi" w:eastAsiaTheme="majorEastAsia" w:hAnsiTheme="majorHAnsi" w:cstheme="majorBidi"/>
+      <w:color w:val="7B230B" w:themeColor="accent1" w:themeShade="BF"/>
+      <w:sz w:val="32"/>
+      <w:szCs w:val="32"/>
+    </w:rPr>
+  </w:style>
+  <w:style w:type="character" w:styleId="Hyperlink">
+    <w:name w:val="Hyperlink"/>
+    <w:basedOn w:val="DefaultParagraphFont"/>
+    <w:uiPriority w:val="99"/>
+    <w:semiHidden/>
+    <w:unhideWhenUsed/>
+    <w:rsid w:val="000766DF"/>
+    <w:rPr>
+      <w:color w:val="0000FF"/>
+      <w:u w:val="single"/>
+    </w:rPr>
+  </w:style>
 </w:styles>
 </file>
 
 <file path=word/theme/theme1.xml><?xml version="1.0" encoding="utf-8"?>
 <a:theme xmlns:a="http://schemas.openxmlformats.org/drawingml/2006/main" name="Office Theme">
   <a:themeElements>
-    <a:clrScheme name="Office">
+    <a:clrScheme name="Red">
       <a:dk1>
         <a:sysClr val="windowText" lastClr="000000"/>
       </a:dk1>
@@ -2466,34 +3364,34 @@
         <a:sysClr val="window" lastClr="FFFFFF"/>
       </a:lt1>
       <a:dk2>
-        <a:srgbClr val="44546A"/>
+        <a:srgbClr val="323232"/>
       </a:dk2>
       <a:lt2>
-        <a:srgbClr val="E7E6E6"/>
+        <a:srgbClr val="E5C243"/>
       </a:lt2>
       <a:accent1>
-        <a:srgbClr val="5B9BD5"/>
+        <a:srgbClr val="A5300F"/>
       </a:accent1>
       <a:accent2>
-        <a:srgbClr val="ED7D31"/>
+        <a:srgbClr val="D55816"/>
       </a:accent2>
       <a:accent3>
-        <a:srgbClr val="A5A5A5"/>
+        <a:srgbClr val="E19825"/>
       </a:accent3>
       <a:accent4>
-        <a:srgbClr val="FFC000"/>
+        <a:srgbClr val="B19C7D"/>
       </a:accent4>
       <a:accent5>
-        <a:srgbClr val="4472C4"/>
+        <a:srgbClr val="7F5F52"/>
       </a:accent5>
       <a:accent6>
-        <a:srgbClr val="70AD47"/>
+        <a:srgbClr val="B27D49"/>
       </a:accent6>
       <a:hlink>
-        <a:srgbClr val="0563C1"/>
+        <a:srgbClr val="6B9F25"/>
       </a:hlink>
       <a:folHlink>
-        <a:srgbClr val="954F72"/>
+        <a:srgbClr val="B26B02"/>
       </a:folHlink>
     </a:clrScheme>
     <a:fontScheme name="Office">
@@ -2717,9 +3615,7 @@
 </file>
 
 <file path=customXml/item1.xml><?xml version="1.0" encoding="utf-8"?>
-<p:properties xmlns:p="http://schemas.microsoft.com/office/2006/metadata/properties" xmlns:xsi="http://www.w3.org/2001/XMLSchema-instance" xmlns:pc="http://schemas.microsoft.com/office/infopath/2007/PartnerControls">
-  <documentManagement/>
-</p:properties>
+<b:Sources xmlns:b="http://schemas.openxmlformats.org/officeDocument/2006/bibliography" xmlns="http://schemas.openxmlformats.org/officeDocument/2006/bibliography" SelectedStyle="\MLASeventhEditionOfficeOnline.xsl" StyleName="MLA" Version="7"/>
 </file>
 
 <file path=customXml/item2.xml><?xml version="1.0" encoding="utf-8"?>
@@ -2914,7 +3810,9 @@
 </file>
 
 <file path=customXml/item3.xml><?xml version="1.0" encoding="utf-8"?>
-<b:Sources xmlns:b="http://schemas.openxmlformats.org/officeDocument/2006/bibliography" xmlns="http://schemas.openxmlformats.org/officeDocument/2006/bibliography" SelectedStyle="\MLASeventhEditionOfficeOnline.xsl" StyleName="MLA" Version="7"/>
+<p:properties xmlns:p="http://schemas.microsoft.com/office/2006/metadata/properties" xmlns:xsi="http://www.w3.org/2001/XMLSchema-instance" xmlns:pc="http://schemas.microsoft.com/office/infopath/2007/PartnerControls">
+  <documentManagement/>
+</p:properties>
 </file>
 
 <file path=customXml/item4.xml><?xml version="1.0" encoding="utf-8"?>
@@ -2927,10 +3825,9 @@
 </file>
 
 <file path=customXml/itemProps1.xml><?xml version="1.0" encoding="utf-8"?>
-<ds:datastoreItem xmlns:ds="http://schemas.openxmlformats.org/officeDocument/2006/customXml" ds:itemID="{7E8DBAF0-157B-45FC-A539-9EA6DAA21688}">
+<ds:datastoreItem xmlns:ds="http://schemas.openxmlformats.org/officeDocument/2006/customXml" ds:itemID="{3CCCFBFD-3C95-4230-8C40-38E40D389A9A}">
   <ds:schemaRefs>
-    <ds:schemaRef ds:uri="http://schemas.microsoft.com/office/2006/metadata/properties"/>
-    <ds:schemaRef ds:uri="http://schemas.microsoft.com/office/infopath/2007/PartnerControls"/>
+    <ds:schemaRef ds:uri="http://schemas.openxmlformats.org/officeDocument/2006/bibliography"/>
   </ds:schemaRefs>
 </ds:datastoreItem>
 </file>
@@ -2955,9 +3852,10 @@
 </file>
 
 <file path=customXml/itemProps3.xml><?xml version="1.0" encoding="utf-8"?>
-<ds:datastoreItem xmlns:ds="http://schemas.openxmlformats.org/officeDocument/2006/customXml" ds:itemID="{3CCCFBFD-3C95-4230-8C40-38E40D389A9A}">
+<ds:datastoreItem xmlns:ds="http://schemas.openxmlformats.org/officeDocument/2006/customXml" ds:itemID="{7E8DBAF0-157B-45FC-A539-9EA6DAA21688}">
   <ds:schemaRefs>
-    <ds:schemaRef ds:uri="http://schemas.openxmlformats.org/officeDocument/2006/bibliography"/>
+    <ds:schemaRef ds:uri="http://schemas.microsoft.com/office/2006/metadata/properties"/>
+    <ds:schemaRef ds:uri="http://schemas.microsoft.com/office/infopath/2007/PartnerControls"/>
   </ds:schemaRefs>
 </ds:datastoreItem>
 </file>

</xml_diff>